<commit_message>
updated to reflect changes in buffer options
</commit_message>
<xml_diff>
--- a/Tissot_circle.docx
+++ b/Tissot_circle.docx
@@ -662,7 +662,6 @@
       </w:pPr>
       <w:proofErr w:type="spellStart"/>
       <w:r>
-        <w:lastRenderedPageBreak/>
         <w:t>ArcGlobe</w:t>
       </w:r>
       <w:proofErr w:type="spellEnd"/>
@@ -730,7 +729,7 @@
           <w:r>
             <w:fldChar w:fldCharType="separate"/>
           </w:r>
-          <w:hyperlink w:anchor="_Toc290474634" w:history="1">
+          <w:hyperlink w:anchor="_Toc503785533" w:history="1">
             <w:r>
               <w:rPr>
                 <w:rStyle w:val="Hyperlink"/>
@@ -772,7 +771,7 @@
                 <w:noProof/>
                 <w:webHidden/>
               </w:rPr>
-              <w:instrText xml:space="preserve"> PAGEREF _Toc290474634 \h </w:instrText>
+              <w:instrText xml:space="preserve"> PAGEREF _Toc503785533 \h </w:instrText>
             </w:r>
             <w:r>
               <w:rPr>
@@ -792,7 +791,7 @@
                 <w:noProof/>
                 <w:webHidden/>
               </w:rPr>
-              <w:t>2</w:t>
+              <w:t>1</w:t>
             </w:r>
             <w:r>
               <w:rPr>
@@ -815,7 +814,7 @@
               <w:noProof/>
             </w:rPr>
           </w:pPr>
-          <w:hyperlink w:anchor="_Toc290474635" w:history="1">
+          <w:hyperlink w:anchor="_Toc503785534" w:history="1">
             <w:r>
               <w:rPr>
                 <w:rStyle w:val="Hyperlink"/>
@@ -856,7 +855,7 @@
                 <w:noProof/>
                 <w:webHidden/>
               </w:rPr>
-              <w:instrText xml:space="preserve"> PAGEREF _Toc290474635 \h </w:instrText>
+              <w:instrText xml:space="preserve"> PAGEREF _Toc503785534 \h </w:instrText>
             </w:r>
             <w:r>
               <w:rPr>
@@ -876,7 +875,7 @@
                 <w:noProof/>
                 <w:webHidden/>
               </w:rPr>
-              <w:t>3</w:t>
+              <w:t>1</w:t>
             </w:r>
             <w:r>
               <w:rPr>
@@ -899,7 +898,7 @@
               <w:noProof/>
             </w:rPr>
           </w:pPr>
-          <w:hyperlink w:anchor="_Toc290474636" w:history="1">
+          <w:hyperlink w:anchor="_Toc503785535" w:history="1">
             <w:r>
               <w:rPr>
                 <w:rStyle w:val="Hyperlink"/>
@@ -940,7 +939,7 @@
                 <w:noProof/>
                 <w:webHidden/>
               </w:rPr>
-              <w:instrText xml:space="preserve"> PAGEREF _Toc290474636 \h </w:instrText>
+              <w:instrText xml:space="preserve"> PAGEREF _Toc503785535 \h </w:instrText>
             </w:r>
             <w:r>
               <w:rPr>
@@ -960,7 +959,7 @@
                 <w:noProof/>
                 <w:webHidden/>
               </w:rPr>
-              <w:t>5</w:t>
+              <w:t>1</w:t>
             </w:r>
             <w:r>
               <w:rPr>
@@ -983,7 +982,7 @@
               <w:noProof/>
             </w:rPr>
           </w:pPr>
-          <w:hyperlink w:anchor="_Toc290474637" w:history="1">
+          <w:hyperlink w:anchor="_Toc503785536" w:history="1">
             <w:r>
               <w:rPr>
                 <w:rStyle w:val="Hyperlink"/>
@@ -1024,7 +1023,7 @@
                 <w:noProof/>
                 <w:webHidden/>
               </w:rPr>
-              <w:instrText xml:space="preserve"> PAGEREF _Toc290474637 \h </w:instrText>
+              <w:instrText xml:space="preserve"> PAGEREF _Toc503785536 \h </w:instrText>
             </w:r>
             <w:r>
               <w:rPr>
@@ -1044,7 +1043,7 @@
                 <w:noProof/>
                 <w:webHidden/>
               </w:rPr>
-              <w:t>9</w:t>
+              <w:t>1</w:t>
             </w:r>
             <w:r>
               <w:rPr>
@@ -1067,7 +1066,7 @@
               <w:noProof/>
             </w:rPr>
           </w:pPr>
-          <w:hyperlink w:anchor="_Toc290474638" w:history="1">
+          <w:hyperlink w:anchor="_Toc503785537" w:history="1">
             <w:r>
               <w:rPr>
                 <w:rStyle w:val="Hyperlink"/>
@@ -1108,7 +1107,7 @@
                 <w:noProof/>
                 <w:webHidden/>
               </w:rPr>
-              <w:instrText xml:space="preserve"> PAGEREF _Toc290474638 \h </w:instrText>
+              <w:instrText xml:space="preserve"> PAGEREF _Toc503785537 \h </w:instrText>
             </w:r>
             <w:r>
               <w:rPr>
@@ -1128,7 +1127,7 @@
                 <w:noProof/>
                 <w:webHidden/>
               </w:rPr>
-              <w:t>13</w:t>
+              <w:t>1</w:t>
             </w:r>
             <w:r>
               <w:rPr>
@@ -1151,7 +1150,7 @@
               <w:noProof/>
             </w:rPr>
           </w:pPr>
-          <w:hyperlink w:anchor="_Toc290474639" w:history="1">
+          <w:hyperlink w:anchor="_Toc503785538" w:history="1">
             <w:r>
               <w:rPr>
                 <w:rStyle w:val="Hyperlink"/>
@@ -1192,7 +1191,7 @@
                 <w:noProof/>
                 <w:webHidden/>
               </w:rPr>
-              <w:instrText xml:space="preserve"> PAGEREF _Toc290474639 \h </w:instrText>
+              <w:instrText xml:space="preserve"> PAGEREF _Toc503785538 \h </w:instrText>
             </w:r>
             <w:r>
               <w:rPr>
@@ -1212,7 +1211,7 @@
                 <w:noProof/>
                 <w:webHidden/>
               </w:rPr>
-              <w:t>20</w:t>
+              <w:t>1</w:t>
             </w:r>
             <w:r>
               <w:rPr>
@@ -1328,7 +1327,7 @@
           <w:rFonts w:ascii="Helvetica" w:hAnsi="Helvetica" w:cs="Helvetica"/>
         </w:rPr>
       </w:pPr>
-      <w:bookmarkStart w:id="1" w:name="_Toc290474634"/>
+      <w:bookmarkStart w:id="1" w:name="_Toc503785533"/>
       <w:r>
         <w:t>Open ArcMap document</w:t>
       </w:r>
@@ -1438,69 +1437,60 @@
     </w:p>
     <w:p>
       <w:r>
-        <w:lastRenderedPageBreak/>
         <w:t xml:space="preserve">The map is composed of </w:t>
       </w:r>
       <w:r>
-        <w:t xml:space="preserve">a political boundaries layer, a </w:t>
+        <w:t xml:space="preserve">a political boundaries layer, a graticule layer and a 30° x 30° grid of points. The map is displayed using an </w:t>
+      </w:r>
+      <w:r>
+        <w:rPr>
+          <w:b/>
+        </w:rPr>
+        <w:t>orthographic projection</w:t>
+      </w:r>
+      <w:r>
+        <w:t xml:space="preserve"> </w:t>
+      </w:r>
+      <w:r>
+        <w:t>(</w:t>
+      </w:r>
+      <w:r>
+        <w:t>as seen from space</w:t>
+      </w:r>
+      <w:r>
+        <w:t>)</w:t>
+      </w:r>
+      <w:r>
+        <w:t>. However, the data are all in a geographic coordinate system</w:t>
+      </w:r>
+      <w:r>
+        <w:t>.</w:t>
+      </w:r>
+      <w:r>
+        <w:t xml:space="preserve"> ArcMap allows you to work with different coordinate systems within a project. </w:t>
+      </w:r>
+    </w:p>
+    <w:p>
+      <w:pPr>
+        <w:pStyle w:val="Stepheader-GIS"/>
+      </w:pPr>
+      <w:bookmarkStart w:id="2" w:name="_Toc503785534"/>
+      <w:r>
+        <w:t xml:space="preserve">Create </w:t>
       </w:r>
       <w:proofErr w:type="spellStart"/>
       <w:r>
-        <w:t>graticule</w:t>
+        <w:t>Tissot</w:t>
       </w:r>
       <w:proofErr w:type="spellEnd"/>
       <w:r>
-        <w:t xml:space="preserve"> layer and a 30° x 30° grid of points. The map is displayed using an </w:t>
-      </w:r>
-      <w:r>
-        <w:rPr>
-          <w:b/>
-        </w:rPr>
-        <w:t>orthographic projection</w:t>
-      </w:r>
-      <w:r>
-        <w:t xml:space="preserve"> </w:t>
-      </w:r>
-      <w:r>
-        <w:t>(</w:t>
-      </w:r>
-      <w:r>
-        <w:t>as seen from space</w:t>
-      </w:r>
-      <w:r>
-        <w:t>)</w:t>
-      </w:r>
-      <w:r>
-        <w:t>. However, the data are all in a geographic coordinate system</w:t>
-      </w:r>
-      <w:r>
-        <w:t>.</w:t>
-      </w:r>
-      <w:r>
-        <w:t xml:space="preserve"> ArcMap allows you to work with different coordinate systems within a project. </w:t>
-      </w:r>
-    </w:p>
-    <w:p>
-      <w:pPr>
-        <w:pStyle w:val="Stepheader-GIS"/>
-      </w:pPr>
-      <w:bookmarkStart w:id="2" w:name="_Toc290474635"/>
-      <w:r>
-        <w:t xml:space="preserve">Create </w:t>
-      </w:r>
-      <w:proofErr w:type="spellStart"/>
-      <w:r>
-        <w:t>Tissot</w:t>
-      </w:r>
-      <w:proofErr w:type="spellEnd"/>
-      <w:r>
         <w:t xml:space="preserve"> Circles</w:t>
       </w:r>
       <w:bookmarkEnd w:id="2"/>
     </w:p>
     <w:p>
       <w:r>
-        <w:t>At each point on the map, you will create a circle using the buffer tool.</w:t>
+        <w:t>An easy way to create a circle from points is to use the buffer geoprocessing tool.</w:t>
       </w:r>
     </w:p>
     <w:p>
@@ -1721,8 +1711,8 @@
         </w:rPr>
         <w:drawing>
           <wp:inline distT="0" distB="0" distL="0" distR="0" wp14:anchorId="5836E9E9" wp14:editId="4DB87C97">
-            <wp:extent cx="2314575" cy="2686050"/>
-            <wp:effectExtent l="171450" t="171450" r="390525" b="361950"/>
+            <wp:extent cx="2314575" cy="1628775"/>
+            <wp:effectExtent l="152400" t="152400" r="371475" b="371475"/>
             <wp:docPr id="7" name="Picture 7"/>
             <wp:cNvGraphicFramePr>
               <a:graphicFrameLocks xmlns:a="http://schemas.openxmlformats.org/drawingml/2006/main" noChangeAspect="1"/>
@@ -1734,16 +1724,15 @@
                     <pic:cNvPr id="0" name=""/>
                     <pic:cNvPicPr/>
                   </pic:nvPicPr>
-                  <pic:blipFill>
+                  <pic:blipFill rotWithShape="1">
                     <a:blip r:embed="rId15"/>
-                    <a:stretch>
-                      <a:fillRect/>
-                    </a:stretch>
+                    <a:srcRect b="39362"/>
+                    <a:stretch/>
                   </pic:blipFill>
-                  <pic:spPr>
+                  <pic:spPr bwMode="auto">
                     <a:xfrm>
                       <a:off x="0" y="0"/>
-                      <a:ext cx="2314575" cy="2686050"/>
+                      <a:ext cx="2314575" cy="1628775"/>
                     </a:xfrm>
                     <a:prstGeom prst="rect">
                       <a:avLst/>
@@ -1758,6 +1747,11 @@
                         </a:srgbClr>
                       </a:outerShdw>
                     </a:effectLst>
+                    <a:extLst>
+                      <a:ext uri="{53640926-AAD7-44D8-BBD7-CCE9431645EC}">
+                        <a14:shadowObscured xmlns:a14="http://schemas.microsoft.com/office/drawing/2010/main"/>
+                      </a:ext>
+                    </a:extLst>
                   </pic:spPr>
                 </pic:pic>
               </a:graphicData>
@@ -1767,11 +1761,203 @@
       </w:r>
     </w:p>
     <w:p>
+      <w:r>
+        <w:t xml:space="preserve">Buffer creation is sensitive to </w:t>
+      </w:r>
+      <w:bookmarkStart w:id="3" w:name="_GoBack"/>
+      <w:bookmarkEnd w:id="3"/>
+      <w:r>
+        <w:t>coordinate systems used. So if you want to create a perfect circle that covers a relatively large region and that avoids distortions that can accompany some projected coordinate systems, it’s best to use a geographic coordinate system as the output coordinate. This will result in a geodesic circle output.</w:t>
+      </w:r>
+    </w:p>
+    <w:p>
+      <w:r>
+        <w:t xml:space="preserve">As of ArcMap 10.4.1, the buffer tool provides you with an option to override the current coordinate system and to generate a geodesic buffer via the </w:t>
+      </w:r>
+      <w:r>
+        <w:rPr>
+          <w:b/>
+        </w:rPr>
+        <w:t>Method</w:t>
+      </w:r>
+      <w:r>
+        <w:t xml:space="preserve"> option.</w:t>
+      </w:r>
+    </w:p>
+    <w:p>
       <w:pPr>
         <w:pStyle w:val="Instructions"/>
       </w:pPr>
       <w:r>
-        <w:lastRenderedPageBreak/>
+        <w:t xml:space="preserve">If you are using </w:t>
+      </w:r>
+      <w:r>
+        <w:rPr>
+          <w:b/>
+        </w:rPr>
+        <w:t>ArcGIS 10.4.1</w:t>
+      </w:r>
+      <w:r>
+        <w:t xml:space="preserve"> or later, select </w:t>
+      </w:r>
+      <w:r>
+        <w:rPr>
+          <w:b/>
+        </w:rPr>
+        <w:t>GEODESIC</w:t>
+      </w:r>
+      <w:r>
+        <w:t xml:space="preserve"> from the </w:t>
+      </w:r>
+      <w:r>
+        <w:rPr>
+          <w:b/>
+        </w:rPr>
+        <w:t>Method</w:t>
+      </w:r>
+      <w:r>
+        <w:t xml:space="preserve"> pull-down menu.</w:t>
+      </w:r>
+    </w:p>
+    <w:p>
+      <w:r>
+        <w:rPr>
+          <w:noProof/>
+        </w:rPr>
+        <w:drawing>
+          <wp:inline distT="0" distB="0" distL="0" distR="0">
+            <wp:extent cx="3343275" cy="1314450"/>
+            <wp:effectExtent l="0" t="0" r="9525" b="0"/>
+            <wp:docPr id="18" name="Picture 18"/>
+            <wp:cNvGraphicFramePr>
+              <a:graphicFrameLocks xmlns:a="http://schemas.openxmlformats.org/drawingml/2006/main" noChangeAspect="1"/>
+            </wp:cNvGraphicFramePr>
+            <a:graphic xmlns:a="http://schemas.openxmlformats.org/drawingml/2006/main">
+              <a:graphicData uri="http://schemas.openxmlformats.org/drawingml/2006/picture">
+                <pic:pic xmlns:pic="http://schemas.openxmlformats.org/drawingml/2006/picture">
+                  <pic:nvPicPr>
+                    <pic:cNvPr id="0" name="Picture 5"/>
+                    <pic:cNvPicPr>
+                      <a:picLocks noChangeAspect="1" noChangeArrowheads="1"/>
+                    </pic:cNvPicPr>
+                  </pic:nvPicPr>
+                  <pic:blipFill>
+                    <a:blip r:embed="rId16">
+                      <a:extLst>
+                        <a:ext uri="{28A0092B-C50C-407E-A947-70E740481C1C}">
+                          <a14:useLocalDpi xmlns:a14="http://schemas.microsoft.com/office/drawing/2010/main" val="0"/>
+                        </a:ext>
+                      </a:extLst>
+                    </a:blip>
+                    <a:srcRect/>
+                    <a:stretch>
+                      <a:fillRect/>
+                    </a:stretch>
+                  </pic:blipFill>
+                  <pic:spPr bwMode="auto">
+                    <a:xfrm>
+                      <a:off x="0" y="0"/>
+                      <a:ext cx="3343275" cy="1314450"/>
+                    </a:xfrm>
+                    <a:prstGeom prst="rect">
+                      <a:avLst/>
+                    </a:prstGeom>
+                    <a:noFill/>
+                    <a:ln>
+                      <a:noFill/>
+                    </a:ln>
+                  </pic:spPr>
+                </pic:pic>
+              </a:graphicData>
+            </a:graphic>
+          </wp:inline>
+        </w:drawing>
+      </w:r>
+    </w:p>
+    <w:p/>
+    <w:p>
+      <w:pPr>
+        <w:pStyle w:val="Instructions"/>
+        <w:rPr>
+          <w:color w:val="FF0000"/>
+        </w:rPr>
+      </w:pPr>
+      <w:r>
+        <w:rPr>
+          <w:color w:val="FF0000"/>
+        </w:rPr>
+        <w:t xml:space="preserve">If you are using a version of ArcGIS </w:t>
+      </w:r>
+      <w:r>
+        <w:rPr>
+          <w:i/>
+          <w:color w:val="FF0000"/>
+        </w:rPr>
+        <w:t>earlier</w:t>
+      </w:r>
+      <w:r>
+        <w:rPr>
+          <w:color w:val="FF0000"/>
+        </w:rPr>
+        <w:t xml:space="preserve"> than 10.4 that does not have the </w:t>
+      </w:r>
+      <w:r>
+        <w:rPr>
+          <w:b/>
+          <w:color w:val="FF0000"/>
+        </w:rPr>
+        <w:t>Method</w:t>
+      </w:r>
+      <w:r>
+        <w:rPr>
+          <w:color w:val="FF0000"/>
+        </w:rPr>
+        <w:t xml:space="preserve"> option in the Buffer tool then proceed with the following steps</w:t>
+      </w:r>
+      <w:r>
+        <w:rPr>
+          <w:color w:val="FF0000"/>
+        </w:rPr>
+        <w:t>,</w:t>
+      </w:r>
+      <w:r>
+        <w:rPr>
+          <w:color w:val="FF0000"/>
+        </w:rPr>
+        <w:t xml:space="preserve"> if not,  </w:t>
+      </w:r>
+      <w:r>
+        <w:rPr>
+          <w:b/>
+          <w:color w:val="FF0000"/>
+        </w:rPr>
+        <w:t>jump to</w:t>
+      </w:r>
+      <w:r>
+        <w:rPr>
+          <w:color w:val="FF0000"/>
+        </w:rPr>
+        <w:t xml:space="preserve"> </w:t>
+      </w:r>
+      <w:r>
+        <w:rPr>
+          <w:b/>
+          <w:color w:val="FF0000"/>
+        </w:rPr>
+        <w:t>Step 3</w:t>
+      </w:r>
+      <w:r>
+        <w:rPr>
+          <w:color w:val="FF0000"/>
+        </w:rPr>
+        <w:t>.</w:t>
+      </w:r>
+    </w:p>
+    <w:p>
+      <w:pPr>
+        <w:pStyle w:val="Instructions"/>
+      </w:pPr>
+      <w:r>
         <w:t xml:space="preserve">In the Buffer window, click on the </w:t>
       </w:r>
       <w:r>
@@ -1808,7 +1994,7 @@
                     <pic:cNvPicPr/>
                   </pic:nvPicPr>
                   <pic:blipFill>
-                    <a:blip r:embed="rId16">
+                    <a:blip r:embed="rId17">
                       <a:extLst>
                         <a:ext uri="{28A0092B-C50C-407E-A947-70E740481C1C}">
                           <a14:useLocalDpi xmlns:a14="http://schemas.microsoft.com/office/drawing/2010/main" val="0"/>
@@ -1891,7 +2077,7 @@
                     <pic:cNvPicPr/>
                   </pic:nvPicPr>
                   <pic:blipFill>
-                    <a:blip r:embed="rId17"/>
+                    <a:blip r:embed="rId18"/>
                     <a:stretch>
                       <a:fillRect/>
                     </a:stretch>
@@ -1936,7 +2122,7 @@
                     <pic:cNvPicPr/>
                   </pic:nvPicPr>
                   <pic:blipFill>
-                    <a:blip r:embed="rId18"/>
+                    <a:blip r:embed="rId19"/>
                     <a:stretch>
                       <a:fillRect/>
                     </a:stretch>
@@ -1984,7 +2170,7 @@
                     <pic:cNvPicPr/>
                   </pic:nvPicPr>
                   <pic:blipFill>
-                    <a:blip r:embed="rId19">
+                    <a:blip r:embed="rId20">
                       <a:extLst>
                         <a:ext uri="{28A0092B-C50C-407E-A947-70E740481C1C}">
                           <a14:useLocalDpi xmlns:a14="http://schemas.microsoft.com/office/drawing/2010/main" val="0"/>
@@ -2036,7 +2222,6 @@
         <w:rPr>
           <w:noProof/>
         </w:rPr>
-        <w:lastRenderedPageBreak/>
         <w:drawing>
           <wp:inline distT="0" distB="0" distL="0" distR="0">
             <wp:extent cx="3334216" cy="2610214"/>
@@ -2053,7 +2238,7 @@
                     <pic:cNvPicPr/>
                   </pic:nvPicPr>
                   <pic:blipFill>
-                    <a:blip r:embed="rId20">
+                    <a:blip r:embed="rId21">
                       <a:extLst>
                         <a:ext uri="{28A0092B-C50C-407E-A947-70E740481C1C}">
                           <a14:useLocalDpi xmlns:a14="http://schemas.microsoft.com/office/drawing/2010/main" val="0"/>
@@ -2098,17 +2283,6 @@
       </w:r>
     </w:p>
     <w:p>
-      <w:r>
-        <w:t xml:space="preserve">Buffer creation is sensitive to coordinate systems used. If you want to create a perfect circle that covers a relatively large region and avoid distortions that can accompany some projected coordinate systems, you should always use a geographic coordinate system as the output coordinate. </w:t>
-      </w:r>
-      <w:r>
-        <w:t>This will result in a geodesic circle output</w:t>
-      </w:r>
-      <w:r>
-        <w:t>.</w:t>
-      </w:r>
-    </w:p>
-    <w:p>
       <w:pPr>
         <w:pStyle w:val="Instructions"/>
       </w:pPr>
@@ -2160,7 +2334,6 @@
         <w:rPr>
           <w:noProof/>
         </w:rPr>
-        <w:lastRenderedPageBreak/>
         <w:drawing>
           <wp:inline distT="0" distB="0" distL="0" distR="0" wp14:anchorId="77680EB9" wp14:editId="6E09D819">
             <wp:extent cx="3267075" cy="3257550"/>
@@ -2177,11 +2350,11 @@
                     <pic:cNvPicPr/>
                   </pic:nvPicPr>
                   <pic:blipFill>
-                    <a:blip r:embed="rId21">
+                    <a:blip r:embed="rId22">
                       <a:extLst>
                         <a:ext uri="{BEBA8EAE-BF5A-486C-A8C5-ECC9F3942E4B}">
                           <a14:imgProps xmlns:a14="http://schemas.microsoft.com/office/drawing/2010/main">
-                            <a14:imgLayer r:embed="rId22">
+                            <a14:imgLayer r:embed="rId23">
                               <a14:imgEffect>
                                 <a14:backgroundRemoval t="0" b="99415" l="0" r="100000"/>
                               </a14:imgEffect>
@@ -2222,6 +2395,29 @@
     </w:p>
     <w:p>
       <w:pPr>
+        <w:pStyle w:val="Stepheader-GIS"/>
+      </w:pPr>
+      <w:bookmarkStart w:id="4" w:name="_Toc503785535"/>
+      <w:r>
+        <w:t xml:space="preserve">View the </w:t>
+      </w:r>
+      <w:proofErr w:type="spellStart"/>
+      <w:r>
+        <w:t>Tissot</w:t>
+      </w:r>
+      <w:proofErr w:type="spellEnd"/>
+      <w:r>
+        <w:t xml:space="preserve"> circles in </w:t>
+      </w:r>
+      <w:proofErr w:type="spellStart"/>
+      <w:r>
+        <w:t>ArcGlobe</w:t>
+      </w:r>
+      <w:bookmarkEnd w:id="4"/>
+      <w:proofErr w:type="spellEnd"/>
+    </w:p>
+    <w:p>
+      <w:pPr>
         <w:pStyle w:val="Instructions"/>
       </w:pPr>
       <w:r>
@@ -2252,204 +2448,10 @@
           <w:noProof/>
         </w:rPr>
         <w:drawing>
-          <wp:inline distT="0" distB="0" distL="0" distR="0" wp14:anchorId="0AB431E5" wp14:editId="3DEAC694">
+          <wp:inline distT="0" distB="0" distL="0" distR="0" wp14:anchorId="5BB6625D" wp14:editId="7EE8724E">
             <wp:extent cx="171450" cy="152400"/>
             <wp:effectExtent l="0" t="0" r="0" b="0"/>
             <wp:docPr id="9" name="Picture 9"/>
-            <wp:cNvGraphicFramePr>
-              <a:graphicFrameLocks xmlns:a="http://schemas.openxmlformats.org/drawingml/2006/main" noChangeAspect="1"/>
-            </wp:cNvGraphicFramePr>
-            <a:graphic xmlns:a="http://schemas.openxmlformats.org/drawingml/2006/main">
-              <a:graphicData uri="http://schemas.openxmlformats.org/drawingml/2006/picture">
-                <pic:pic xmlns:pic="http://schemas.openxmlformats.org/drawingml/2006/picture">
-                  <pic:nvPicPr>
-                    <pic:cNvPr id="0" name=""/>
-                    <pic:cNvPicPr/>
-                  </pic:nvPicPr>
-                  <pic:blipFill>
-                    <a:blip r:embed="rId23"/>
-                    <a:stretch>
-                      <a:fillRect/>
-                    </a:stretch>
-                  </pic:blipFill>
-                  <pic:spPr>
-                    <a:xfrm>
-                      <a:off x="0" y="0"/>
-                      <a:ext cx="171450" cy="152400"/>
-                    </a:xfrm>
-                    <a:prstGeom prst="rect">
-                      <a:avLst/>
-                    </a:prstGeom>
-                  </pic:spPr>
-                </pic:pic>
-              </a:graphicData>
-            </a:graphic>
-          </wp:inline>
-        </w:drawing>
-      </w:r>
-      <w:r>
-        <w:t>.</w:t>
-      </w:r>
-    </w:p>
-    <w:p>
-      <w:r>
-        <w:t>Next, we take a close</w:t>
-      </w:r>
-      <w:r>
-        <w:t>r</w:t>
-      </w:r>
-      <w:r>
-        <w:t xml:space="preserve"> look at the </w:t>
-      </w:r>
-      <w:proofErr w:type="spellStart"/>
-      <w:r>
-        <w:t>Tissot</w:t>
-      </w:r>
-      <w:proofErr w:type="spellEnd"/>
-      <w:r>
-        <w:t xml:space="preserve"> circles on a 3D globe</w:t>
-      </w:r>
-    </w:p>
-    <w:p>
-      <w:pPr>
-        <w:pStyle w:val="Stepheader-GIS"/>
-      </w:pPr>
-      <w:bookmarkStart w:id="3" w:name="_Toc290474636"/>
-      <w:r>
-        <w:t xml:space="preserve">View the </w:t>
-      </w:r>
-      <w:proofErr w:type="spellStart"/>
-      <w:r>
-        <w:t>Tissot</w:t>
-      </w:r>
-      <w:proofErr w:type="spellEnd"/>
-      <w:r>
-        <w:t xml:space="preserve"> circles in </w:t>
-      </w:r>
-      <w:proofErr w:type="spellStart"/>
-      <w:r>
-        <w:t>ArcGlobe</w:t>
-      </w:r>
-      <w:bookmarkEnd w:id="3"/>
-      <w:proofErr w:type="spellEnd"/>
-    </w:p>
-    <w:p>
-      <w:pPr>
-        <w:pStyle w:val="Instructions"/>
-      </w:pPr>
-      <w:r>
-        <w:t xml:space="preserve">On your Windows desktop, click on the </w:t>
-      </w:r>
-      <w:r>
-        <w:rPr>
-          <w:b/>
-        </w:rPr>
-        <w:t>Start</w:t>
-      </w:r>
-      <w:r>
-        <w:t xml:space="preserve"> button, go to </w:t>
-      </w:r>
-      <w:r>
-        <w:rPr>
-          <w:b/>
-        </w:rPr>
-        <w:t>All Programs &gt;&gt; ArcGIS</w:t>
-      </w:r>
-      <w:r>
-        <w:t xml:space="preserve"> and click on </w:t>
-      </w:r>
-      <w:proofErr w:type="spellStart"/>
-      <w:r>
-        <w:rPr>
-          <w:b/>
-        </w:rPr>
-        <w:t>ArcGlobe</w:t>
-      </w:r>
-      <w:proofErr w:type="spellEnd"/>
-      <w:r>
-        <w:t>.</w:t>
-      </w:r>
-    </w:p>
-    <w:p>
-      <w:proofErr w:type="spellStart"/>
-      <w:r>
-        <w:t>ArcGlobe</w:t>
-      </w:r>
-      <w:proofErr w:type="spellEnd"/>
-      <w:r>
-        <w:t xml:space="preserve"> is similar to Google Earth. It allows you to display all ArcGIS </w:t>
-      </w:r>
-      <w:r>
-        <w:t>layers</w:t>
-      </w:r>
-      <w:r>
-        <w:t xml:space="preserve"> on a 3D globe.</w:t>
-      </w:r>
-    </w:p>
-    <w:p>
-      <w:pPr>
-        <w:pStyle w:val="Instructions"/>
-      </w:pPr>
-      <w:r>
-        <w:t xml:space="preserve">If an </w:t>
-      </w:r>
-      <w:proofErr w:type="spellStart"/>
-      <w:r>
-        <w:rPr>
-          <w:b/>
-        </w:rPr>
-        <w:t>ArcGlobe</w:t>
-      </w:r>
-      <w:proofErr w:type="spellEnd"/>
-      <w:r>
-        <w:rPr>
-          <w:b/>
-        </w:rPr>
-        <w:t xml:space="preserve"> - Getting Started</w:t>
-      </w:r>
-      <w:r>
-        <w:t xml:space="preserve"> window pops up, click </w:t>
-      </w:r>
-      <w:r>
-        <w:rPr>
-          <w:b/>
-        </w:rPr>
-        <w:t>OK</w:t>
-      </w:r>
-      <w:r>
-        <w:t xml:space="preserve"> to accept the default settings.</w:t>
-      </w:r>
-    </w:p>
-    <w:p>
-      <w:pPr>
-        <w:pStyle w:val="Instructions"/>
-      </w:pPr>
-      <w:r>
-        <w:t xml:space="preserve">Click the </w:t>
-      </w:r>
-      <w:r>
-        <w:rPr>
-          <w:b/>
-        </w:rPr>
-        <w:t>Add Data</w:t>
-      </w:r>
-      <w:r>
-        <w:t xml:space="preserve"> </w:t>
-      </w:r>
-      <w:proofErr w:type="gramStart"/>
-      <w:r>
-        <w:t xml:space="preserve">button </w:t>
-      </w:r>
-      <w:proofErr w:type="gramEnd"/>
-      <w:r>
-        <w:rPr>
-          <w:noProof/>
-        </w:rPr>
-        <w:drawing>
-          <wp:inline distT="0" distB="0" distL="0" distR="0" wp14:anchorId="72D0F1EE" wp14:editId="54DE3351">
-            <wp:extent cx="200025" cy="161925"/>
-            <wp:effectExtent l="0" t="0" r="9525" b="9525"/>
-            <wp:docPr id="10" name="Picture 10"/>
             <wp:cNvGraphicFramePr>
               <a:graphicFrameLocks xmlns:a="http://schemas.openxmlformats.org/drawingml/2006/main" noChangeAspect="1"/>
             </wp:cNvGraphicFramePr>
@@ -2469,7 +2471,7 @@
                   <pic:spPr>
                     <a:xfrm>
                       <a:off x="0" y="0"/>
-                      <a:ext cx="200025" cy="161925"/>
+                      <a:ext cx="171450" cy="152400"/>
                     </a:xfrm>
                     <a:prstGeom prst="rect">
                       <a:avLst/>
@@ -2487,7 +2489,7 @@
     </w:p>
     <w:p>
       <w:r>
-        <w:t xml:space="preserve">You first will need to create a folder connection to your </w:t>
+        <w:t xml:space="preserve">Next, we take a closer look at the </w:t>
       </w:r>
       <w:proofErr w:type="spellStart"/>
       <w:r>
@@ -2495,7 +2497,7 @@
       </w:r>
       <w:proofErr w:type="spellEnd"/>
       <w:r>
-        <w:t xml:space="preserve"> workspace.</w:t>
+        <w:t xml:space="preserve"> circles on a 3D globe</w:t>
       </w:r>
     </w:p>
     <w:p>
@@ -2503,28 +2505,118 @@
         <w:pStyle w:val="Instructions"/>
       </w:pPr>
       <w:r>
-        <w:t xml:space="preserve">In the Add Data window, click on the </w:t>
-      </w:r>
-      <w:r>
-        <w:rPr>
-          <w:b/>
-        </w:rPr>
-        <w:t>Connect to Folder</w:t>
-      </w:r>
-      <w:r>
-        <w:t xml:space="preserve"> button.</w:t>
-      </w:r>
-    </w:p>
-    <w:p>
+        <w:t xml:space="preserve">On your Windows desktop, click on the </w:t>
+      </w:r>
+      <w:r>
+        <w:rPr>
+          <w:b/>
+        </w:rPr>
+        <w:t>Start</w:t>
+      </w:r>
+      <w:r>
+        <w:t xml:space="preserve"> button, go to </w:t>
+      </w:r>
+      <w:r>
+        <w:rPr>
+          <w:b/>
+        </w:rPr>
+        <w:t>All Programs &gt;&gt; ArcGIS</w:t>
+      </w:r>
+      <w:r>
+        <w:t xml:space="preserve"> and click on </w:t>
+      </w:r>
+      <w:proofErr w:type="spellStart"/>
+      <w:r>
+        <w:rPr>
+          <w:b/>
+        </w:rPr>
+        <w:t>ArcGlobe</w:t>
+      </w:r>
+      <w:proofErr w:type="spellEnd"/>
+      <w:r>
+        <w:t>.</w:t>
+      </w:r>
+    </w:p>
+    <w:p>
+      <w:proofErr w:type="spellStart"/>
+      <w:r>
+        <w:t>ArcGlobe</w:t>
+      </w:r>
+      <w:proofErr w:type="spellEnd"/>
+      <w:r>
+        <w:t xml:space="preserve"> is similar to Google Earth. It allows you to display all ArcGIS </w:t>
+      </w:r>
+      <w:r>
+        <w:t>layers</w:t>
+      </w:r>
+      <w:r>
+        <w:t xml:space="preserve"> on a 3D globe.</w:t>
+      </w:r>
+    </w:p>
+    <w:p>
+      <w:pPr>
+        <w:pStyle w:val="Instructions"/>
+      </w:pPr>
+      <w:r>
+        <w:t xml:space="preserve">If an </w:t>
+      </w:r>
+      <w:proofErr w:type="spellStart"/>
+      <w:r>
+        <w:rPr>
+          <w:b/>
+        </w:rPr>
+        <w:t>ArcGlobe</w:t>
+      </w:r>
+      <w:proofErr w:type="spellEnd"/>
+      <w:r>
+        <w:rPr>
+          <w:b/>
+        </w:rPr>
+        <w:t xml:space="preserve"> - Getting Started</w:t>
+      </w:r>
+      <w:r>
+        <w:t xml:space="preserve"> window pops up, click </w:t>
+      </w:r>
+      <w:r>
+        <w:rPr>
+          <w:b/>
+        </w:rPr>
+        <w:t>OK</w:t>
+      </w:r>
+      <w:r>
+        <w:t xml:space="preserve"> to accept the default settings.</w:t>
+      </w:r>
+    </w:p>
+    <w:p>
+      <w:pPr>
+        <w:pStyle w:val="Instructions"/>
+      </w:pPr>
+      <w:r>
+        <w:t xml:space="preserve">Click the </w:t>
+      </w:r>
+      <w:r>
+        <w:rPr>
+          <w:b/>
+        </w:rPr>
+        <w:t>Add Data</w:t>
+      </w:r>
+      <w:r>
+        <w:t xml:space="preserve"> </w:t>
+      </w:r>
+      <w:proofErr w:type="gramStart"/>
+      <w:r>
+        <w:t xml:space="preserve">button </w:t>
+      </w:r>
+      <w:proofErr w:type="gramEnd"/>
       <w:r>
         <w:rPr>
           <w:noProof/>
         </w:rPr>
         <w:drawing>
-          <wp:inline distT="0" distB="0" distL="0" distR="0" wp14:anchorId="44128E96" wp14:editId="4DE28423">
-            <wp:extent cx="4810125" cy="835092"/>
-            <wp:effectExtent l="0" t="0" r="0" b="3175"/>
-            <wp:docPr id="5" name="Picture 5"/>
+          <wp:inline distT="0" distB="0" distL="0" distR="0" wp14:anchorId="72D0F1EE" wp14:editId="54DE3351">
+            <wp:extent cx="200025" cy="161925"/>
+            <wp:effectExtent l="0" t="0" r="9525" b="9525"/>
+            <wp:docPr id="10" name="Picture 10"/>
             <wp:cNvGraphicFramePr>
               <a:graphicFrameLocks xmlns:a="http://schemas.openxmlformats.org/drawingml/2006/main" noChangeAspect="1"/>
             </wp:cNvGraphicFramePr>
@@ -2544,6 +2636,81 @@
                   <pic:spPr>
                     <a:xfrm>
                       <a:off x="0" y="0"/>
+                      <a:ext cx="200025" cy="161925"/>
+                    </a:xfrm>
+                    <a:prstGeom prst="rect">
+                      <a:avLst/>
+                    </a:prstGeom>
+                  </pic:spPr>
+                </pic:pic>
+              </a:graphicData>
+            </a:graphic>
+          </wp:inline>
+        </w:drawing>
+      </w:r>
+      <w:r>
+        <w:t>.</w:t>
+      </w:r>
+    </w:p>
+    <w:p>
+      <w:r>
+        <w:t xml:space="preserve">You first will need to create a folder connection to your </w:t>
+      </w:r>
+      <w:proofErr w:type="spellStart"/>
+      <w:r>
+        <w:t>Tissot</w:t>
+      </w:r>
+      <w:proofErr w:type="spellEnd"/>
+      <w:r>
+        <w:t xml:space="preserve"> workspace.</w:t>
+      </w:r>
+    </w:p>
+    <w:p>
+      <w:pPr>
+        <w:pStyle w:val="Instructions"/>
+      </w:pPr>
+      <w:r>
+        <w:t xml:space="preserve">In the Add Data window, click on the </w:t>
+      </w:r>
+      <w:r>
+        <w:rPr>
+          <w:b/>
+        </w:rPr>
+        <w:t>Connect to Folder</w:t>
+      </w:r>
+      <w:r>
+        <w:t xml:space="preserve"> button.</w:t>
+      </w:r>
+    </w:p>
+    <w:p>
+      <w:r>
+        <w:rPr>
+          <w:noProof/>
+        </w:rPr>
+        <w:drawing>
+          <wp:inline distT="0" distB="0" distL="0" distR="0" wp14:anchorId="44128E96" wp14:editId="4DE28423">
+            <wp:extent cx="4810125" cy="835092"/>
+            <wp:effectExtent l="0" t="0" r="0" b="3175"/>
+            <wp:docPr id="5" name="Picture 5"/>
+            <wp:cNvGraphicFramePr>
+              <a:graphicFrameLocks xmlns:a="http://schemas.openxmlformats.org/drawingml/2006/main" noChangeAspect="1"/>
+            </wp:cNvGraphicFramePr>
+            <a:graphic xmlns:a="http://schemas.openxmlformats.org/drawingml/2006/main">
+              <a:graphicData uri="http://schemas.openxmlformats.org/drawingml/2006/picture">
+                <pic:pic xmlns:pic="http://schemas.openxmlformats.org/drawingml/2006/picture">
+                  <pic:nvPicPr>
+                    <pic:cNvPr id="0" name=""/>
+                    <pic:cNvPicPr/>
+                  </pic:nvPicPr>
+                  <pic:blipFill>
+                    <a:blip r:embed="rId26"/>
+                    <a:stretch>
+                      <a:fillRect/>
+                    </a:stretch>
+                  </pic:blipFill>
+                  <pic:spPr>
+                    <a:xfrm>
+                      <a:off x="0" y="0"/>
                       <a:ext cx="4834049" cy="839246"/>
                     </a:xfrm>
                     <a:prstGeom prst="rect">
@@ -2584,7 +2751,6 @@
         <w:pStyle w:val="Instructions"/>
       </w:pPr>
       <w:r>
-        <w:lastRenderedPageBreak/>
         <w:t xml:space="preserve">In the Add Data window, navigate to your </w:t>
       </w:r>
       <w:proofErr w:type="spellStart"/>
@@ -2652,7 +2818,7 @@
                     <pic:cNvPicPr/>
                   </pic:nvPicPr>
                   <pic:blipFill>
-                    <a:blip r:embed="rId26"/>
+                    <a:blip r:embed="rId27"/>
                     <a:stretch>
                       <a:fillRect/>
                     </a:stretch>
@@ -2755,7 +2921,7 @@
                     <pic:cNvPicPr/>
                   </pic:nvPicPr>
                   <pic:blipFill>
-                    <a:blip r:embed="rId27"/>
+                    <a:blip r:embed="rId28"/>
                     <a:stretch>
                       <a:fillRect/>
                     </a:stretch>
@@ -2813,7 +2979,7 @@
                     <pic:cNvPicPr/>
                   </pic:nvPicPr>
                   <pic:blipFill>
-                    <a:blip r:embed="rId28"/>
+                    <a:blip r:embed="rId29"/>
                     <a:stretch>
                       <a:fillRect/>
                     </a:stretch>
@@ -2901,7 +3067,6 @@
         <w:rPr>
           <w:noProof/>
         </w:rPr>
-        <w:lastRenderedPageBreak/>
         <w:drawing>
           <wp:inline distT="0" distB="0" distL="0" distR="0">
             <wp:extent cx="1552792" cy="1133633"/>
@@ -2918,7 +3083,7 @@
                     <pic:cNvPicPr/>
                   </pic:nvPicPr>
                   <pic:blipFill>
-                    <a:blip r:embed="rId29">
+                    <a:blip r:embed="rId30">
                       <a:extLst>
                         <a:ext uri="{28A0092B-C50C-407E-A947-70E740481C1C}">
                           <a14:useLocalDpi xmlns:a14="http://schemas.microsoft.com/office/drawing/2010/main" val="0"/>
@@ -2977,7 +3142,7 @@
                     <pic:cNvPicPr/>
                   </pic:nvPicPr>
                   <pic:blipFill>
-                    <a:blip r:embed="rId30"/>
+                    <a:blip r:embed="rId31"/>
                     <a:stretch>
                       <a:fillRect/>
                     </a:stretch>
@@ -3080,7 +3245,7 @@
                     <pic:cNvPicPr/>
                   </pic:nvPicPr>
                   <pic:blipFill>
-                    <a:blip r:embed="rId31"/>
+                    <a:blip r:embed="rId32"/>
                     <a:stretch>
                       <a:fillRect/>
                     </a:stretch>
@@ -3141,7 +3306,6 @@
         <w:rPr>
           <w:noProof/>
         </w:rPr>
-        <w:lastRenderedPageBreak/>
         <w:drawing>
           <wp:inline distT="0" distB="0" distL="0" distR="0" wp14:anchorId="7D601CE6" wp14:editId="6B419080">
             <wp:extent cx="2476500" cy="1459127"/>
@@ -3158,7 +3322,7 @@
                     <pic:cNvPicPr/>
                   </pic:nvPicPr>
                   <pic:blipFill>
-                    <a:blip r:embed="rId32"/>
+                    <a:blip r:embed="rId33"/>
                     <a:stretch>
                       <a:fillRect/>
                     </a:stretch>
@@ -3227,7 +3391,7 @@
                     <pic:cNvPicPr/>
                   </pic:nvPicPr>
                   <pic:blipFill>
-                    <a:blip r:embed="rId33"/>
+                    <a:blip r:embed="rId34"/>
                     <a:stretch>
                       <a:fillRect/>
                     </a:stretch>
@@ -3312,7 +3476,7 @@
                     <pic:cNvPicPr/>
                   </pic:nvPicPr>
                   <pic:blipFill>
-                    <a:blip r:embed="rId34"/>
+                    <a:blip r:embed="rId35"/>
                     <a:stretch>
                       <a:fillRect/>
                     </a:stretch>
@@ -3391,9 +3555,8 @@
       <w:pPr>
         <w:pStyle w:val="Stepheader-GIS"/>
       </w:pPr>
-      <w:bookmarkStart w:id="4" w:name="_Toc290474637"/>
-      <w:r>
-        <w:lastRenderedPageBreak/>
+      <w:bookmarkStart w:id="5" w:name="_Toc503785536"/>
+      <w:r>
         <w:t xml:space="preserve">View </w:t>
       </w:r>
       <w:proofErr w:type="spellStart"/>
@@ -3407,7 +3570,7 @@
       <w:r>
         <w:t>a modified orthogonal projection</w:t>
       </w:r>
-      <w:bookmarkEnd w:id="4"/>
+      <w:bookmarkEnd w:id="5"/>
     </w:p>
     <w:p>
       <w:pPr>
@@ -3490,7 +3653,7 @@
                     <pic:cNvPicPr/>
                   </pic:nvPicPr>
                   <pic:blipFill>
-                    <a:blip r:embed="rId35"/>
+                    <a:blip r:embed="rId36"/>
                     <a:stretch>
                       <a:fillRect/>
                     </a:stretch>
@@ -3627,7 +3790,7 @@
                     <pic:cNvPicPr/>
                   </pic:nvPicPr>
                   <pic:blipFill>
-                    <a:blip r:embed="rId36">
+                    <a:blip r:embed="rId37">
                       <a:extLst>
                         <a:ext uri="{28A0092B-C50C-407E-A947-70E740481C1C}">
                           <a14:useLocalDpi xmlns:a14="http://schemas.microsoft.com/office/drawing/2010/main" val="0"/>
@@ -3745,7 +3908,6 @@
         <w:rPr>
           <w:noProof/>
         </w:rPr>
-        <w:lastRenderedPageBreak/>
         <w:drawing>
           <wp:inline distT="0" distB="0" distL="0" distR="0" wp14:anchorId="6300D5A6" wp14:editId="5A27D41D">
             <wp:extent cx="2524125" cy="1785357"/>
@@ -3762,7 +3924,7 @@
                     <pic:cNvPicPr/>
                   </pic:nvPicPr>
                   <pic:blipFill>
-                    <a:blip r:embed="rId37"/>
+                    <a:blip r:embed="rId38"/>
                     <a:stretch>
                       <a:fillRect/>
                     </a:stretch>
@@ -3834,7 +3996,7 @@
                     <pic:cNvPicPr/>
                   </pic:nvPicPr>
                   <pic:blipFill>
-                    <a:blip r:embed="rId31"/>
+                    <a:blip r:embed="rId32"/>
                     <a:stretch>
                       <a:fillRect/>
                     </a:stretch>
@@ -3911,7 +4073,7 @@
                     <pic:cNvPicPr/>
                   </pic:nvPicPr>
                   <pic:blipFill>
-                    <a:blip r:embed="rId32"/>
+                    <a:blip r:embed="rId33"/>
                     <a:stretch>
                       <a:fillRect/>
                     </a:stretch>
@@ -3986,7 +4148,7 @@
                     <pic:cNvPicPr/>
                   </pic:nvPicPr>
                   <pic:blipFill>
-                    <a:blip r:embed="rId33"/>
+                    <a:blip r:embed="rId34"/>
                     <a:stretch>
                       <a:fillRect/>
                     </a:stretch>
@@ -4017,7 +4179,6 @@
     </w:p>
     <w:p>
       <w:r>
-        <w:lastRenderedPageBreak/>
         <w:t xml:space="preserve">You’ll probably note that each circle area is different. ArcMap is interpreting the shape of the circles as they are displayed in the View window (i.e. the features are now interpreted as different sized ellipses). </w:t>
       </w:r>
     </w:p>
@@ -4031,68 +4192,6 @@
             <wp:extent cx="1895475" cy="1819275"/>
             <wp:effectExtent l="0" t="0" r="9525" b="9525"/>
             <wp:docPr id="28" name="Picture 28"/>
-            <wp:cNvGraphicFramePr>
-              <a:graphicFrameLocks xmlns:a="http://schemas.openxmlformats.org/drawingml/2006/main" noChangeAspect="1"/>
-            </wp:cNvGraphicFramePr>
-            <a:graphic xmlns:a="http://schemas.openxmlformats.org/drawingml/2006/main">
-              <a:graphicData uri="http://schemas.openxmlformats.org/drawingml/2006/picture">
-                <pic:pic xmlns:pic="http://schemas.openxmlformats.org/drawingml/2006/picture">
-                  <pic:nvPicPr>
-                    <pic:cNvPr id="0" name=""/>
-                    <pic:cNvPicPr/>
-                  </pic:nvPicPr>
-                  <pic:blipFill>
-                    <a:blip r:embed="rId38"/>
-                    <a:stretch>
-                      <a:fillRect/>
-                    </a:stretch>
-                  </pic:blipFill>
-                  <pic:spPr>
-                    <a:xfrm>
-                      <a:off x="0" y="0"/>
-                      <a:ext cx="1895475" cy="1819275"/>
-                    </a:xfrm>
-                    <a:prstGeom prst="rect">
-                      <a:avLst/>
-                    </a:prstGeom>
-                  </pic:spPr>
-                </pic:pic>
-              </a:graphicData>
-            </a:graphic>
-          </wp:inline>
-        </w:drawing>
-      </w:r>
-    </w:p>
-    <w:p>
-      <w:r>
-        <w:t>However, the closer the circle feature is to the center of the view extent, the closer it</w:t>
-      </w:r>
-      <w:r>
-        <w:t>s</w:t>
-      </w:r>
-      <w:r>
-        <w:t xml:space="preserve"> area value is to the theoretical area value. This is the nature of an ort</w:t>
-      </w:r>
-      <w:r>
-        <w:t xml:space="preserve">hographic (planar) projection. Features closest to the center of the map extent (i.e. the location where the projected plane touches the earth surface) suffer less distortion </w:t>
-      </w:r>
-      <w:r>
-        <w:t xml:space="preserve">in area, </w:t>
-      </w:r>
-      <w:r>
-        <w:t>shape and orientation than those further away.</w:t>
-      </w:r>
-    </w:p>
-    <w:p>
-      <w:r>
-        <w:rPr>
-          <w:noProof/>
-        </w:rPr>
-        <w:drawing>
-          <wp:inline distT="0" distB="0" distL="0" distR="0" wp14:anchorId="2BD63B2B" wp14:editId="66906359">
-            <wp:extent cx="1390650" cy="2600325"/>
-            <wp:effectExtent l="0" t="0" r="0" b="9525"/>
-            <wp:docPr id="29" name="Picture 29"/>
             <wp:cNvGraphicFramePr>
               <a:graphicFrameLocks xmlns:a="http://schemas.openxmlformats.org/drawingml/2006/main" noChangeAspect="1"/>
             </wp:cNvGraphicFramePr>
@@ -4112,6 +4211,68 @@
                   <pic:spPr>
                     <a:xfrm>
                       <a:off x="0" y="0"/>
+                      <a:ext cx="1895475" cy="1819275"/>
+                    </a:xfrm>
+                    <a:prstGeom prst="rect">
+                      <a:avLst/>
+                    </a:prstGeom>
+                  </pic:spPr>
+                </pic:pic>
+              </a:graphicData>
+            </a:graphic>
+          </wp:inline>
+        </w:drawing>
+      </w:r>
+    </w:p>
+    <w:p>
+      <w:r>
+        <w:t>However, the closer the circle feature is to the center of the view extent, the closer it</w:t>
+      </w:r>
+      <w:r>
+        <w:t>s</w:t>
+      </w:r>
+      <w:r>
+        <w:t xml:space="preserve"> area value is to the theoretical area value. This is the nature of an ort</w:t>
+      </w:r>
+      <w:r>
+        <w:t xml:space="preserve">hographic (planar) projection. Features closest to the center of the map extent (i.e. the location where the projected plane touches the earth surface) suffer less distortion </w:t>
+      </w:r>
+      <w:r>
+        <w:t xml:space="preserve">in area, </w:t>
+      </w:r>
+      <w:r>
+        <w:t>shape and orientation than those further away.</w:t>
+      </w:r>
+    </w:p>
+    <w:p>
+      <w:r>
+        <w:rPr>
+          <w:noProof/>
+        </w:rPr>
+        <w:drawing>
+          <wp:inline distT="0" distB="0" distL="0" distR="0" wp14:anchorId="2BD63B2B" wp14:editId="66906359">
+            <wp:extent cx="1390650" cy="2600325"/>
+            <wp:effectExtent l="0" t="0" r="0" b="9525"/>
+            <wp:docPr id="29" name="Picture 29"/>
+            <wp:cNvGraphicFramePr>
+              <a:graphicFrameLocks xmlns:a="http://schemas.openxmlformats.org/drawingml/2006/main" noChangeAspect="1"/>
+            </wp:cNvGraphicFramePr>
+            <a:graphic xmlns:a="http://schemas.openxmlformats.org/drawingml/2006/main">
+              <a:graphicData uri="http://schemas.openxmlformats.org/drawingml/2006/picture">
+                <pic:pic xmlns:pic="http://schemas.openxmlformats.org/drawingml/2006/picture">
+                  <pic:nvPicPr>
+                    <pic:cNvPr id="0" name=""/>
+                    <pic:cNvPicPr/>
+                  </pic:nvPicPr>
+                  <pic:blipFill>
+                    <a:blip r:embed="rId40"/>
+                    <a:stretch>
+                      <a:fillRect/>
+                    </a:stretch>
+                  </pic:blipFill>
+                  <pic:spPr>
+                    <a:xfrm>
+                      <a:off x="0" y="0"/>
                       <a:ext cx="1390650" cy="2600325"/>
                     </a:xfrm>
                     <a:prstGeom prst="rect">
@@ -4251,7 +4412,6 @@
         <w:rPr>
           <w:noProof/>
         </w:rPr>
-        <w:lastRenderedPageBreak/>
         <w:drawing>
           <wp:inline distT="0" distB="0" distL="0" distR="0" wp14:anchorId="053A02C2" wp14:editId="1D887DDB">
             <wp:extent cx="3619500" cy="1714500"/>
@@ -4268,7 +4428,7 @@
                     <pic:cNvPicPr/>
                   </pic:nvPicPr>
                   <pic:blipFill>
-                    <a:blip r:embed="rId40"/>
+                    <a:blip r:embed="rId41"/>
                     <a:stretch>
                       <a:fillRect/>
                     </a:stretch>
@@ -4380,7 +4540,7 @@
                     <pic:cNvPicPr/>
                   </pic:nvPicPr>
                   <pic:blipFill>
-                    <a:blip r:embed="rId41"/>
+                    <a:blip r:embed="rId42"/>
                     <a:stretch>
                       <a:fillRect/>
                     </a:stretch>
@@ -4518,7 +4678,7 @@
                     <pic:cNvPicPr/>
                   </pic:nvPicPr>
                   <pic:blipFill>
-                    <a:blip r:embed="rId31"/>
+                    <a:blip r:embed="rId32"/>
                     <a:stretch>
                       <a:fillRect/>
                     </a:stretch>
@@ -4578,7 +4738,6 @@
         <w:rPr>
           <w:noProof/>
         </w:rPr>
-        <w:lastRenderedPageBreak/>
         <w:drawing>
           <wp:inline distT="0" distB="0" distL="0" distR="0" wp14:anchorId="3CE4D6C6" wp14:editId="34E7EF88">
             <wp:extent cx="1647825" cy="2095500"/>
@@ -4595,7 +4754,7 @@
                     <pic:cNvPicPr/>
                   </pic:nvPicPr>
                   <pic:blipFill>
-                    <a:blip r:embed="rId42"/>
+                    <a:blip r:embed="rId43"/>
                     <a:stretch>
                       <a:fillRect/>
                     </a:stretch>
@@ -4620,7 +4779,7 @@
       <w:pPr>
         <w:pStyle w:val="Stepheader-GIS"/>
       </w:pPr>
-      <w:bookmarkStart w:id="5" w:name="_Toc290474638"/>
+      <w:bookmarkStart w:id="6" w:name="_Toc503785537"/>
       <w:r>
         <w:t xml:space="preserve">View </w:t>
       </w:r>
@@ -4632,7 +4791,7 @@
       <w:r>
         <w:t xml:space="preserve"> circles in other projections</w:t>
       </w:r>
-      <w:bookmarkEnd w:id="5"/>
+      <w:bookmarkEnd w:id="6"/>
     </w:p>
     <w:p>
       <w:r>
@@ -4736,7 +4895,6 @@
         <w:rPr>
           <w:noProof/>
         </w:rPr>
-        <w:lastRenderedPageBreak/>
         <w:drawing>
           <wp:inline distT="0" distB="0" distL="0" distR="0" wp14:anchorId="32EF0AE5" wp14:editId="65D5096B">
             <wp:extent cx="2552700" cy="4791075"/>
@@ -4753,7 +4911,7 @@
                     <pic:cNvPicPr/>
                   </pic:nvPicPr>
                   <pic:blipFill rotWithShape="1">
-                    <a:blip r:embed="rId43"/>
+                    <a:blip r:embed="rId44"/>
                     <a:srcRect t="8044"/>
                     <a:stretch/>
                   </pic:blipFill>
@@ -4861,7 +5019,7 @@
                     <pic:cNvPicPr/>
                   </pic:nvPicPr>
                   <pic:blipFill>
-                    <a:blip r:embed="rId44">
+                    <a:blip r:embed="rId45">
                       <a:extLst>
                         <a:ext uri="{28A0092B-C50C-407E-A947-70E740481C1C}">
                           <a14:useLocalDpi xmlns:a14="http://schemas.microsoft.com/office/drawing/2010/main" val="0"/>
@@ -4912,7 +5070,6 @@
         <w:rPr>
           <w:noProof/>
         </w:rPr>
-        <w:lastRenderedPageBreak/>
         <w:drawing>
           <wp:inline distT="0" distB="0" distL="0" distR="0" wp14:anchorId="3DF235DB" wp14:editId="429848C2">
             <wp:extent cx="3228975" cy="3106839"/>
@@ -4929,7 +5086,7 @@
                     <pic:cNvPicPr/>
                   </pic:nvPicPr>
                   <pic:blipFill>
-                    <a:blip r:embed="rId45"/>
+                    <a:blip r:embed="rId46"/>
                     <a:stretch>
                       <a:fillRect/>
                     </a:stretch>
@@ -5017,7 +5174,7 @@
                     <pic:cNvPicPr/>
                   </pic:nvPicPr>
                   <pic:blipFill>
-                    <a:blip r:embed="rId46"/>
+                    <a:blip r:embed="rId47"/>
                     <a:stretch>
                       <a:fillRect/>
                     </a:stretch>
@@ -5040,7 +5197,6 @@
     </w:p>
     <w:p>
       <w:r>
-        <w:lastRenderedPageBreak/>
         <w:t>Let’s explore another</w:t>
       </w:r>
       <w:r>
@@ -5159,7 +5315,7 @@
                     <pic:cNvPicPr/>
                   </pic:nvPicPr>
                   <pic:blipFill>
-                    <a:blip r:embed="rId47"/>
+                    <a:blip r:embed="rId48"/>
                     <a:stretch>
                       <a:fillRect/>
                     </a:stretch>
@@ -5262,7 +5418,7 @@
                     <pic:cNvPicPr/>
                   </pic:nvPicPr>
                   <pic:blipFill>
-                    <a:blip r:embed="rId48"/>
+                    <a:blip r:embed="rId49"/>
                     <a:stretch>
                       <a:fillRect/>
                     </a:stretch>
@@ -5317,7 +5473,6 @@
         <w:rPr>
           <w:noProof/>
         </w:rPr>
-        <w:lastRenderedPageBreak/>
         <w:drawing>
           <wp:inline distT="0" distB="0" distL="0" distR="0" wp14:anchorId="0ABAE65F" wp14:editId="75EB259D">
             <wp:extent cx="1304925" cy="676275"/>
@@ -5334,7 +5489,7 @@
                     <pic:cNvPicPr/>
                   </pic:nvPicPr>
                   <pic:blipFill>
-                    <a:blip r:embed="rId49"/>
+                    <a:blip r:embed="rId50"/>
                     <a:stretch>
                       <a:fillRect/>
                     </a:stretch>
@@ -5406,7 +5561,7 @@
                     <pic:cNvPicPr/>
                   </pic:nvPicPr>
                   <pic:blipFill>
-                    <a:blip r:embed="rId31"/>
+                    <a:blip r:embed="rId32"/>
                     <a:stretch>
                       <a:fillRect/>
                     </a:stretch>
@@ -5471,7 +5626,7 @@
                     <pic:cNvPicPr/>
                   </pic:nvPicPr>
                   <pic:blipFill>
-                    <a:blip r:embed="rId50"/>
+                    <a:blip r:embed="rId51"/>
                     <a:stretch>
                       <a:fillRect/>
                     </a:stretch>
@@ -5545,7 +5700,7 @@
                     <pic:cNvPicPr/>
                   </pic:nvPicPr>
                   <pic:blipFill>
-                    <a:blip r:embed="rId51"/>
+                    <a:blip r:embed="rId52"/>
                     <a:stretch>
                       <a:fillRect/>
                     </a:stretch>
@@ -5592,7 +5747,6 @@
         <w:rPr>
           <w:noProof/>
         </w:rPr>
-        <w:lastRenderedPageBreak/>
         <w:drawing>
           <wp:inline distT="0" distB="0" distL="0" distR="0" wp14:anchorId="3E963941" wp14:editId="5C7D7593">
             <wp:extent cx="1990725" cy="3228975"/>
@@ -5609,7 +5763,7 @@
                     <pic:cNvPicPr/>
                   </pic:nvPicPr>
                   <pic:blipFill>
-                    <a:blip r:embed="rId52"/>
+                    <a:blip r:embed="rId53"/>
                     <a:stretch>
                       <a:fillRect/>
                     </a:stretch>
@@ -5686,7 +5840,7 @@
                     <pic:cNvPicPr/>
                   </pic:nvPicPr>
                   <pic:blipFill>
-                    <a:blip r:embed="rId53"/>
+                    <a:blip r:embed="rId54"/>
                     <a:stretch>
                       <a:fillRect/>
                     </a:stretch>
@@ -5840,7 +5994,6 @@
         <w:rPr>
           <w:noProof/>
         </w:rPr>
-        <w:lastRenderedPageBreak/>
         <w:drawing>
           <wp:inline distT="0" distB="0" distL="0" distR="0" wp14:anchorId="025C1D11" wp14:editId="2F475D0E">
             <wp:extent cx="2333625" cy="1352550"/>
@@ -5857,7 +6010,7 @@
                     <pic:cNvPicPr/>
                   </pic:nvPicPr>
                   <pic:blipFill>
-                    <a:blip r:embed="rId54"/>
+                    <a:blip r:embed="rId55"/>
                     <a:stretch>
                       <a:fillRect/>
                     </a:stretch>
@@ -5956,7 +6109,6 @@
         <w:rPr>
           <w:noProof/>
         </w:rPr>
-        <w:lastRenderedPageBreak/>
         <w:drawing>
           <wp:inline distT="0" distB="0" distL="0" distR="0" wp14:anchorId="64C78406" wp14:editId="64562216">
             <wp:extent cx="3257550" cy="5114925"/>
@@ -5973,7 +6125,7 @@
                     <pic:cNvPicPr/>
                   </pic:nvPicPr>
                   <pic:blipFill>
-                    <a:blip r:embed="rId55"/>
+                    <a:blip r:embed="rId56"/>
                     <a:stretch>
                       <a:fillRect/>
                     </a:stretch>
@@ -6109,7 +6261,7 @@
                     <pic:cNvPicPr/>
                   </pic:nvPicPr>
                   <pic:blipFill>
-                    <a:blip r:embed="rId56"/>
+                    <a:blip r:embed="rId57"/>
                     <a:stretch>
                       <a:fillRect/>
                     </a:stretch>
@@ -6152,7 +6304,6 @@
         <w:pStyle w:val="Instructions"/>
       </w:pPr>
       <w:r>
-        <w:lastRenderedPageBreak/>
         <w:t xml:space="preserve">If a warning message window pops up, click </w:t>
       </w:r>
       <w:proofErr w:type="gramStart"/>
@@ -6194,7 +6345,7 @@
                     <pic:cNvPicPr/>
                   </pic:nvPicPr>
                   <pic:blipFill>
-                    <a:blip r:embed="rId57"/>
+                    <a:blip r:embed="rId58"/>
                     <a:stretch>
                       <a:fillRect/>
                     </a:stretch>
@@ -6229,11 +6380,11 @@
       <w:pPr>
         <w:pStyle w:val="Stepheader-GIS"/>
       </w:pPr>
-      <w:bookmarkStart w:id="6" w:name="_Toc290474639"/>
+      <w:bookmarkStart w:id="7" w:name="_Toc503785538"/>
       <w:r>
         <w:t>Explore other projections on your own</w:t>
       </w:r>
-      <w:bookmarkEnd w:id="6"/>
+      <w:bookmarkEnd w:id="7"/>
     </w:p>
     <w:p>
       <w:r>
@@ -6299,7 +6450,7 @@
                     <pic:cNvPicPr/>
                   </pic:nvPicPr>
                   <pic:blipFill>
-                    <a:blip r:embed="rId58" cstate="print">
+                    <a:blip r:embed="rId59" cstate="print">
                       <a:extLst>
                         <a:ext uri="{28A0092B-C50C-407E-A947-70E740481C1C}">
                           <a14:useLocalDpi xmlns:a14="http://schemas.microsoft.com/office/drawing/2010/main" val="0"/>
@@ -6361,8 +6512,6 @@
         </w:rPr>
         <w:t xml:space="preserve"> </w:t>
       </w:r>
-      <w:bookmarkStart w:id="7" w:name="_GoBack"/>
-      <w:bookmarkEnd w:id="7"/>
       <w:sdt>
         <w:sdtPr>
           <w:rPr>
@@ -6375,7 +6524,7 @@
           <w:tag w:val=""/>
           <w:id w:val="96376926"/>
           <w:dataBinding w:prefixMappings="xmlns:ns0='http://schemas.microsoft.com/office/2006/coverPageProps' " w:xpath="/ns0:CoverPageProperties[1]/ns0:PublishDate[1]" w:storeItemID="{55AF091B-3C7A-41E3-B477-F2FDAA23CFDA}"/>
-          <w:date w:fullDate="2016-08-25T00:00:00Z">
+          <w:date w:fullDate="2018-01-15T00:00:00Z">
             <w:dateFormat w:val="M/d/yyyy"/>
             <w:lid w:val="en-US"/>
             <w:storeMappedDataAs w:val="dateTime"/>
@@ -6391,7 +6540,7 @@
               <w:sz w:val="20"/>
               <w:szCs w:val="20"/>
             </w:rPr>
-            <w:t>8/25/2016</w:t>
+            <w:t>1/15/2018</w:t>
           </w:r>
         </w:sdtContent>
       </w:sdt>
@@ -8361,7 +8510,7 @@
 
 <file path=customXml/item1.xml><?xml version="1.0" encoding="utf-8"?>
 <CoverPageProperties xmlns="http://schemas.microsoft.com/office/2006/coverPageProps">
-  <PublishDate>2016-08-25T00:00:00</PublishDate>
+  <PublishDate>2018-01-15T00:00:00</PublishDate>
   <Abstract/>
   <CompanyAddress/>
   <CompanyPhone/>
@@ -8383,7 +8532,7 @@
 </file>
 
 <file path=customXml/itemProps2.xml><?xml version="1.0" encoding="utf-8"?>
-<ds:datastoreItem xmlns:ds="http://schemas.openxmlformats.org/officeDocument/2006/customXml" ds:itemID="{C65DC87F-1079-4457-BFC5-DD4E29EFD9FE}">
+<ds:datastoreItem xmlns:ds="http://schemas.openxmlformats.org/officeDocument/2006/customXml" ds:itemID="{64F8ED07-7197-4D65-9CDA-24167ECC58FE}">
   <ds:schemaRefs>
     <ds:schemaRef ds:uri="http://schemas.openxmlformats.org/officeDocument/2006/bibliography"/>
   </ds:schemaRefs>

</xml_diff>